<commit_message>
Pathauto + dependencies, instructions update
</commit_message>
<xml_diff>
--- a/INSTRUCTIONS.docx
+++ b/INSTRUCTIONS.docx
@@ -43,21 +43,12 @@
     <w:p>
       <w:pPr>
         <w:spacing w:before="200"/>
-        <w:rPr>
-          <w:lang w:val="pl-PL"/>
-        </w:rPr>
-      </w:pPr>
-      <w:r>
-        <w:rPr>
-          <w:lang w:val="pl-PL"/>
-        </w:rPr>
+      </w:pPr>
+      <w:r>
         <w:t xml:space="preserve">Url: </w:t>
       </w:r>
       <w:hyperlink r:id="rId5" w:history="1">
         <w:r>
-          <w:rPr>
-            <w:lang w:val="pl-PL"/>
-          </w:rPr>
           <w:t>http://demo1a3.project.experienceit.pl/</w:t>
         </w:r>
       </w:hyperlink>
@@ -147,70 +138,11 @@
           <w:numId w:val="2"/>
         </w:numPr>
         <w:spacing w:before="200"/>
-        <w:rPr>
-          <w:lang w:val="pl-PL"/>
-        </w:rPr>
-      </w:pPr>
-      <w:proofErr w:type="spellStart"/>
-      <w:r>
-        <w:rPr>
-          <w:lang w:val="pl-PL"/>
-        </w:rPr>
-        <w:t>I’ve</w:t>
-      </w:r>
-      <w:proofErr w:type="spellEnd"/>
-      <w:r>
-        <w:rPr>
-          <w:lang w:val="pl-PL"/>
-        </w:rPr>
-        <w:t xml:space="preserve"> </w:t>
-      </w:r>
-      <w:proofErr w:type="spellStart"/>
-      <w:r>
-        <w:rPr>
-          <w:lang w:val="pl-PL"/>
-        </w:rPr>
-        <w:t>got</w:t>
-      </w:r>
-      <w:proofErr w:type="spellEnd"/>
-      <w:r>
-        <w:rPr>
-          <w:lang w:val="pl-PL"/>
-        </w:rPr>
-        <w:t xml:space="preserve"> </w:t>
-      </w:r>
-      <w:proofErr w:type="spellStart"/>
-      <w:r>
-        <w:rPr>
-          <w:lang w:val="pl-PL"/>
-        </w:rPr>
-        <w:t>this</w:t>
-      </w:r>
-      <w:proofErr w:type="spellEnd"/>
-      <w:r>
-        <w:rPr>
-          <w:lang w:val="pl-PL"/>
-        </w:rPr>
-        <w:t xml:space="preserve"> </w:t>
-      </w:r>
-      <w:proofErr w:type="spellStart"/>
-      <w:r>
-        <w:rPr>
-          <w:lang w:val="pl-PL"/>
-        </w:rPr>
-        <w:t>token</w:t>
-      </w:r>
-      <w:proofErr w:type="spellEnd"/>
-      <w:r>
-        <w:rPr>
-          <w:lang w:val="pl-PL"/>
-        </w:rPr>
-        <w:t>:</w:t>
-      </w:r>
-      <w:r>
-        <w:rPr>
-          <w:lang w:val="pl-PL"/>
-        </w:rPr>
+      </w:pPr>
+      <w:r>
+        <w:t>I’ve got this token:</w:t>
+      </w:r>
+      <w:r>
         <w:t xml:space="preserve"> JKN0jaysntR3ln_Wwxi7e_jA_9D9YtaY6pLH0TW90Lo</w:t>
       </w:r>
     </w:p>
@@ -2916,8 +2848,298 @@
       </w:r>
     </w:p>
     <w:p>
-      <w:r>
-        <w:t xml:space="preserve">[TODO] </w:t>
+      <w:pPr>
+        <w:spacing w:before="200"/>
+      </w:pPr>
+      <w:proofErr w:type="spellStart"/>
+      <w:r>
+        <w:t>Drupal</w:t>
+      </w:r>
+      <w:proofErr w:type="spellEnd"/>
+      <w:r>
+        <w:t xml:space="preserve"> 8 </w:t>
+      </w:r>
+      <w:proofErr w:type="spellStart"/>
+      <w:r>
+        <w:t>RESTful</w:t>
+      </w:r>
+      <w:proofErr w:type="spellEnd"/>
+      <w:r>
+        <w:t xml:space="preserve"> Web Services</w:t>
+      </w:r>
+      <w:r>
+        <w:t xml:space="preserve"> doesn’t allow to change path (permalink) while creating new content. So we need to do that after content is created. We will use </w:t>
+      </w:r>
+      <w:proofErr w:type="spellStart"/>
+      <w:r>
+        <w:t>pathauto</w:t>
+      </w:r>
+      <w:proofErr w:type="spellEnd"/>
+      <w:r>
+        <w:t xml:space="preserve"> module to do that. </w:t>
+      </w:r>
+    </w:p>
+    <w:p>
+      <w:pPr>
+        <w:spacing w:before="200"/>
+      </w:pPr>
+      <w:r>
+        <w:lastRenderedPageBreak/>
+        <w:t xml:space="preserve">Inside this project there is “module” folder that contains </w:t>
+      </w:r>
+      <w:proofErr w:type="spellStart"/>
+      <w:r>
+        <w:t>pathauto</w:t>
+      </w:r>
+      <w:proofErr w:type="spellEnd"/>
+      <w:r>
+        <w:t xml:space="preserve"> module along with two modules required by </w:t>
+      </w:r>
+      <w:proofErr w:type="spellStart"/>
+      <w:r>
+        <w:t>pathauto</w:t>
+      </w:r>
+      <w:proofErr w:type="spellEnd"/>
+      <w:r>
+        <w:t xml:space="preserve">: </w:t>
+      </w:r>
+      <w:proofErr w:type="spellStart"/>
+      <w:r>
+        <w:t>ctools</w:t>
+      </w:r>
+      <w:proofErr w:type="spellEnd"/>
+      <w:r>
+        <w:t xml:space="preserve"> and token. These three modules are in my every </w:t>
+      </w:r>
+      <w:proofErr w:type="spellStart"/>
+      <w:r>
+        <w:t>Drupal</w:t>
+      </w:r>
+      <w:proofErr w:type="spellEnd"/>
+      <w:r>
+        <w:t xml:space="preserve"> installation, so you would probably install them anyway. </w:t>
+      </w:r>
+    </w:p>
+    <w:p>
+      <w:pPr>
+        <w:pStyle w:val="Nagwek2"/>
+        <w:spacing w:before="360" w:after="280"/>
+      </w:pPr>
+      <w:r>
+        <w:t xml:space="preserve">6.1 Enable </w:t>
+      </w:r>
+      <w:proofErr w:type="spellStart"/>
+      <w:r>
+        <w:t>pathauto</w:t>
+      </w:r>
+      <w:proofErr w:type="spellEnd"/>
+      <w:r>
+        <w:t>:</w:t>
+      </w:r>
+    </w:p>
+    <w:p>
+      <w:pPr>
+        <w:pStyle w:val="Akapitzlist"/>
+        <w:numPr>
+          <w:ilvl w:val="0"/>
+          <w:numId w:val="2"/>
+        </w:numPr>
+        <w:spacing w:before="200"/>
+      </w:pPr>
+      <w:r>
+        <w:t xml:space="preserve">Copy whole “module” folder to your </w:t>
+      </w:r>
+      <w:proofErr w:type="spellStart"/>
+      <w:r>
+        <w:t>drupal</w:t>
+      </w:r>
+      <w:proofErr w:type="spellEnd"/>
+      <w:r>
+        <w:t xml:space="preserve"> installation.</w:t>
+      </w:r>
+    </w:p>
+    <w:p>
+      <w:pPr>
+        <w:pStyle w:val="Akapitzlist"/>
+        <w:numPr>
+          <w:ilvl w:val="0"/>
+          <w:numId w:val="2"/>
+        </w:numPr>
+        <w:spacing w:before="200"/>
+      </w:pPr>
+      <w:r>
+        <w:t xml:space="preserve">Go to: </w:t>
+      </w:r>
+      <w:r>
+        <w:t>/admin/modules</w:t>
+      </w:r>
+    </w:p>
+    <w:p>
+      <w:pPr>
+        <w:pStyle w:val="Akapitzlist"/>
+        <w:numPr>
+          <w:ilvl w:val="0"/>
+          <w:numId w:val="2"/>
+        </w:numPr>
+        <w:spacing w:before="200"/>
+      </w:pPr>
+      <w:r>
+        <w:t xml:space="preserve">Enable </w:t>
+      </w:r>
+      <w:proofErr w:type="spellStart"/>
+      <w:r>
+        <w:t>Pathauto</w:t>
+      </w:r>
+      <w:proofErr w:type="spellEnd"/>
+    </w:p>
+    <w:p>
+      <w:pPr>
+        <w:pStyle w:val="Akapitzlist"/>
+        <w:numPr>
+          <w:ilvl w:val="0"/>
+          <w:numId w:val="2"/>
+        </w:numPr>
+        <w:spacing w:before="200"/>
+      </w:pPr>
+      <w:r>
+        <w:t>Click “Install”</w:t>
+      </w:r>
+    </w:p>
+    <w:p>
+      <w:pPr>
+        <w:pStyle w:val="Nagwek2"/>
+        <w:spacing w:before="360" w:after="280"/>
+      </w:pPr>
+      <w:r>
+        <w:t xml:space="preserve">6.2 Configure </w:t>
+      </w:r>
+      <w:proofErr w:type="spellStart"/>
+      <w:r>
+        <w:t>pathauto</w:t>
+      </w:r>
+      <w:proofErr w:type="spellEnd"/>
+    </w:p>
+    <w:p>
+      <w:pPr>
+        <w:pStyle w:val="Akapitzlist"/>
+        <w:numPr>
+          <w:ilvl w:val="0"/>
+          <w:numId w:val="2"/>
+        </w:numPr>
+        <w:spacing w:before="200"/>
+      </w:pPr>
+      <w:r>
+        <w:t xml:space="preserve">Go to: </w:t>
+      </w:r>
+      <w:r>
+        <w:t>/admin/</w:t>
+      </w:r>
+      <w:proofErr w:type="spellStart"/>
+      <w:r>
+        <w:t>config</w:t>
+      </w:r>
+      <w:proofErr w:type="spellEnd"/>
+      <w:r>
+        <w:t>/search/path/patterns/add</w:t>
+      </w:r>
+    </w:p>
+    <w:p>
+      <w:pPr>
+        <w:pStyle w:val="Akapitzlist"/>
+        <w:numPr>
+          <w:ilvl w:val="0"/>
+          <w:numId w:val="2"/>
+        </w:numPr>
+        <w:spacing w:before="200"/>
+      </w:pPr>
+      <w:r>
+        <w:t>Pattern type: Content</w:t>
+      </w:r>
+    </w:p>
+    <w:p>
+      <w:pPr>
+        <w:pStyle w:val="Akapitzlist"/>
+        <w:numPr>
+          <w:ilvl w:val="0"/>
+          <w:numId w:val="2"/>
+        </w:numPr>
+        <w:spacing w:before="200"/>
+      </w:pPr>
+      <w:r>
+        <w:t xml:space="preserve">Path pattern: </w:t>
+      </w:r>
+      <w:r>
+        <w:t>invoices/[</w:t>
+      </w:r>
+      <w:proofErr w:type="spellStart"/>
+      <w:r>
+        <w:t>node:field_no</w:t>
+      </w:r>
+      <w:proofErr w:type="spellEnd"/>
+      <w:r>
+        <w:t>]</w:t>
+      </w:r>
+      <w:r>
+        <w:t xml:space="preserve"> – </w:t>
+      </w:r>
+      <w:proofErr w:type="spellStart"/>
+      <w:r>
+        <w:t>field_no</w:t>
+      </w:r>
+      <w:proofErr w:type="spellEnd"/>
+      <w:r>
+        <w:t xml:space="preserve"> is invoice number. So if your invoice number is for example “inv 005” - </w:t>
+      </w:r>
+      <w:r>
+        <w:t xml:space="preserve">for every new invoice this will create permalink </w:t>
+      </w:r>
+      <w:r>
+        <w:t>like invoices/inv-005. Feel free to use other fields from this node.</w:t>
+      </w:r>
+    </w:p>
+    <w:p>
+      <w:pPr>
+        <w:pStyle w:val="Akapitzlist"/>
+        <w:numPr>
+          <w:ilvl w:val="0"/>
+          <w:numId w:val="2"/>
+        </w:numPr>
+        <w:spacing w:before="200"/>
+      </w:pPr>
+      <w:r>
+        <w:t>Content type – select “Invoice”</w:t>
+      </w:r>
+    </w:p>
+    <w:p>
+      <w:pPr>
+        <w:pStyle w:val="Akapitzlist"/>
+        <w:numPr>
+          <w:ilvl w:val="0"/>
+          <w:numId w:val="2"/>
+        </w:numPr>
+        <w:spacing w:before="200"/>
+      </w:pPr>
+      <w:r>
+        <w:t>Label: “</w:t>
+      </w:r>
+      <w:r>
+        <w:t>Invoices</w:t>
+      </w:r>
+      <w:r>
+        <w:t>”</w:t>
+      </w:r>
+    </w:p>
+    <w:p>
+      <w:pPr>
+        <w:pStyle w:val="Akapitzlist"/>
+        <w:numPr>
+          <w:ilvl w:val="0"/>
+          <w:numId w:val="2"/>
+        </w:numPr>
+        <w:spacing w:before="200"/>
+      </w:pPr>
+      <w:r>
+        <w:t>Click “Save”</w:t>
       </w:r>
     </w:p>
     <w:p>
@@ -2929,8 +3151,10 @@
       </w:r>
     </w:p>
     <w:p>
-      <w:r>
-        <w:lastRenderedPageBreak/>
+      <w:pPr>
+        <w:spacing w:before="200"/>
+      </w:pPr>
+      <w:r>
         <w:t>[INCOMPLETE] Inside this project there is “template” folder - with invoice template inside. Copy whole “template” folder into front-end theme. I’m using “</w:t>
       </w:r>
       <w:proofErr w:type="spellStart"/>

</xml_diff>

<commit_message>
invoice template + instructions update
</commit_message>
<xml_diff>
--- a/INSTRUCTIONS.docx
+++ b/INSTRUCTIONS.docx
@@ -3152,10 +3152,19 @@
     </w:p>
     <w:p>
       <w:pPr>
-        <w:spacing w:before="200"/>
-      </w:pPr>
-      <w:r>
-        <w:t>[INCOMPLETE] Inside this project there is “template” folder - with invoice template inside. Copy whole “template” folder into front-end theme. I’m using “</w:t>
+        <w:pStyle w:val="Nagwek2"/>
+        <w:spacing w:before="360" w:after="280"/>
+      </w:pPr>
+      <w:r>
+        <w:t>7.1 Copy template</w:t>
+      </w:r>
+    </w:p>
+    <w:p>
+      <w:pPr>
+        <w:spacing w:before="200"/>
+      </w:pPr>
+      <w:r>
+        <w:t>Inside this project there is “template” folder - with invoice template inside. Copy whole “template” folder into front-end theme. I’m using “</w:t>
       </w:r>
       <w:proofErr w:type="spellStart"/>
       <w:r>
@@ -3181,6 +3190,70 @@
       <w:r>
         <w:t xml:space="preserve"> templates.</w:t>
       </w:r>
+    </w:p>
+    <w:p>
+      <w:pPr>
+        <w:pStyle w:val="Nagwek2"/>
+        <w:spacing w:before="360" w:after="280"/>
+      </w:pPr>
+      <w:r>
+        <w:t>7.2 Clear cache</w:t>
+      </w:r>
+    </w:p>
+    <w:p>
+      <w:pPr>
+        <w:pStyle w:val="Akapitzlist"/>
+        <w:numPr>
+          <w:ilvl w:val="0"/>
+          <w:numId w:val="2"/>
+        </w:numPr>
+        <w:spacing w:before="200"/>
+      </w:pPr>
+      <w:r>
+        <w:t xml:space="preserve">Go to: </w:t>
+      </w:r>
+      <w:r>
+        <w:t>/admin/</w:t>
+      </w:r>
+      <w:proofErr w:type="spellStart"/>
+      <w:r>
+        <w:t>config</w:t>
+      </w:r>
+      <w:proofErr w:type="spellEnd"/>
+      <w:r>
+        <w:t>/development/performance</w:t>
+      </w:r>
+    </w:p>
+    <w:p>
+      <w:pPr>
+        <w:pStyle w:val="Akapitzlist"/>
+        <w:numPr>
+          <w:ilvl w:val="0"/>
+          <w:numId w:val="2"/>
+        </w:numPr>
+        <w:spacing w:before="200"/>
+      </w:pPr>
+      <w:r>
+        <w:t>Click “Clear all caches”</w:t>
+      </w:r>
+    </w:p>
+    <w:p>
+      <w:pPr>
+        <w:pStyle w:val="Akapitzlist"/>
+        <w:numPr>
+          <w:ilvl w:val="0"/>
+          <w:numId w:val="2"/>
+        </w:numPr>
+        <w:spacing w:before="200"/>
+      </w:pPr>
+      <w:r>
+        <w:t>Done</w:t>
+      </w:r>
+    </w:p>
+    <w:p>
+      <w:pPr>
+        <w:spacing w:before="200"/>
+      </w:pPr>
     </w:p>
     <w:p/>
     <w:sectPr>

</xml_diff>

<commit_message>
changed date format + added $ sign to fees
</commit_message>
<xml_diff>
--- a/INSTRUCTIONS.docx
+++ b/INSTRUCTIONS.docx
@@ -540,6 +540,69 @@
         <w:t xml:space="preserve">Go to: </w:t>
       </w:r>
       <w:r>
+        <w:t>/admin/</w:t>
+      </w:r>
+      <w:proofErr w:type="spellStart"/>
+      <w:r>
+        <w:t>config</w:t>
+      </w:r>
+      <w:proofErr w:type="spellEnd"/>
+      <w:r>
+        <w:t>/regional/date-time/formats/add</w:t>
+      </w:r>
+    </w:p>
+    <w:p>
+      <w:pPr>
+        <w:pStyle w:val="Akapitzlist"/>
+        <w:numPr>
+          <w:ilvl w:val="1"/>
+          <w:numId w:val="2"/>
+        </w:numPr>
+        <w:spacing w:before="200"/>
+      </w:pPr>
+      <w:r>
+        <w:t>Name: “Custom Format”</w:t>
+      </w:r>
+    </w:p>
+    <w:p>
+      <w:pPr>
+        <w:pStyle w:val="Akapitzlist"/>
+        <w:numPr>
+          <w:ilvl w:val="1"/>
+          <w:numId w:val="2"/>
+        </w:numPr>
+        <w:spacing w:before="200"/>
+      </w:pPr>
+      <w:r>
+        <w:t>Format string: “d F Y”</w:t>
+      </w:r>
+    </w:p>
+    <w:p>
+      <w:pPr>
+        <w:pStyle w:val="Akapitzlist"/>
+        <w:numPr>
+          <w:ilvl w:val="1"/>
+          <w:numId w:val="2"/>
+        </w:numPr>
+        <w:spacing w:before="200"/>
+      </w:pPr>
+      <w:r>
+        <w:t>Click “Add format”</w:t>
+      </w:r>
+    </w:p>
+    <w:p>
+      <w:pPr>
+        <w:pStyle w:val="Akapitzlist"/>
+        <w:numPr>
+          <w:ilvl w:val="0"/>
+          <w:numId w:val="2"/>
+        </w:numPr>
+        <w:spacing w:before="200"/>
+      </w:pPr>
+      <w:r>
+        <w:t xml:space="preserve">Go to: </w:t>
+      </w:r>
+      <w:r>
         <w:t>/admin/structure/types/manage/invoice/fields/add-field</w:t>
       </w:r>
     </w:p>
@@ -547,7 +610,7 @@
       <w:pPr>
         <w:pStyle w:val="Akapitzlist"/>
         <w:numPr>
-          <w:ilvl w:val="0"/>
+          <w:ilvl w:val="1"/>
           <w:numId w:val="2"/>
         </w:numPr>
         <w:spacing w:before="200"/>
@@ -563,7 +626,7 @@
       <w:pPr>
         <w:pStyle w:val="Akapitzlist"/>
         <w:numPr>
-          <w:ilvl w:val="0"/>
+          <w:ilvl w:val="1"/>
           <w:numId w:val="2"/>
         </w:numPr>
         <w:spacing w:before="200"/>
@@ -582,7 +645,7 @@
       <w:pPr>
         <w:pStyle w:val="Akapitzlist"/>
         <w:numPr>
-          <w:ilvl w:val="0"/>
+          <w:ilvl w:val="1"/>
           <w:numId w:val="2"/>
         </w:numPr>
         <w:spacing w:before="200"/>
@@ -633,7 +696,7 @@
       <w:pPr>
         <w:pStyle w:val="Akapitzlist"/>
         <w:numPr>
-          <w:ilvl w:val="0"/>
+          <w:ilvl w:val="1"/>
           <w:numId w:val="2"/>
         </w:numPr>
         <w:spacing w:before="200"/>
@@ -649,7 +712,7 @@
       <w:pPr>
         <w:pStyle w:val="Akapitzlist"/>
         <w:numPr>
-          <w:ilvl w:val="0"/>
+          <w:ilvl w:val="1"/>
           <w:numId w:val="2"/>
         </w:numPr>
         <w:spacing w:before="200"/>
@@ -665,7 +728,7 @@
       <w:pPr>
         <w:pStyle w:val="Akapitzlist"/>
         <w:numPr>
-          <w:ilvl w:val="0"/>
+          <w:ilvl w:val="1"/>
           <w:numId w:val="2"/>
         </w:numPr>
         <w:spacing w:before="200"/>
@@ -676,6 +739,74 @@
     </w:p>
     <w:p>
       <w:pPr>
+        <w:pStyle w:val="Akapitzlist"/>
+        <w:numPr>
+          <w:ilvl w:val="0"/>
+          <w:numId w:val="2"/>
+        </w:numPr>
+        <w:spacing w:before="200"/>
+      </w:pPr>
+      <w:r>
+        <w:t xml:space="preserve">Go to: </w:t>
+      </w:r>
+      <w:r>
+        <w:t>/admin/structure/types/manage/invoice/display</w:t>
+      </w:r>
+    </w:p>
+    <w:p>
+      <w:pPr>
+        <w:pStyle w:val="Akapitzlist"/>
+        <w:numPr>
+          <w:ilvl w:val="1"/>
+          <w:numId w:val="2"/>
+        </w:numPr>
+        <w:spacing w:before="200"/>
+      </w:pPr>
+      <w:r>
+        <w:t>Click gear icon next to Date field</w:t>
+      </w:r>
+    </w:p>
+    <w:p>
+      <w:pPr>
+        <w:pStyle w:val="Akapitzlist"/>
+        <w:numPr>
+          <w:ilvl w:val="1"/>
+          <w:numId w:val="2"/>
+        </w:numPr>
+        <w:spacing w:before="200"/>
+      </w:pPr>
+      <w:r>
+        <w:t>Change Date format to “Custom Format”</w:t>
+      </w:r>
+    </w:p>
+    <w:p>
+      <w:pPr>
+        <w:pStyle w:val="Akapitzlist"/>
+        <w:numPr>
+          <w:ilvl w:val="1"/>
+          <w:numId w:val="2"/>
+        </w:numPr>
+        <w:spacing w:before="200"/>
+      </w:pPr>
+      <w:r>
+        <w:t>Click “Update”</w:t>
+      </w:r>
+    </w:p>
+    <w:p>
+      <w:pPr>
+        <w:pStyle w:val="Akapitzlist"/>
+        <w:numPr>
+          <w:ilvl w:val="1"/>
+          <w:numId w:val="2"/>
+        </w:numPr>
+        <w:spacing w:before="200"/>
+      </w:pPr>
+      <w:r>
+        <w:t>Click “Save”</w:t>
+      </w:r>
+    </w:p>
+    <w:p>
+      <w:pPr>
         <w:pStyle w:val="Nagwek3"/>
       </w:pPr>
       <w:r>
@@ -941,6 +1072,7 @@
         <w:spacing w:before="200"/>
       </w:pPr>
       <w:r>
+        <w:lastRenderedPageBreak/>
         <w:t>Click “Save and continue”</w:t>
       </w:r>
       <w:r>
@@ -1039,7 +1171,6 @@
         <w:rPr>
           <w:color w:val="C00000"/>
         </w:rPr>
-        <w:lastRenderedPageBreak/>
         <w:t>Important: machine name must be set to “</w:t>
       </w:r>
       <w:proofErr w:type="spellStart"/>
@@ -1384,6 +1515,7 @@
         <w:spacing w:before="200"/>
       </w:pPr>
       <w:r>
+        <w:lastRenderedPageBreak/>
         <w:pict>
           <v:shapetype id="_x0000_t75" coordsize="21600,21600" o:spt="75" o:preferrelative="t" path="m@4@5l@4@11@9@11@9@5xe" filled="f" stroked="f">
             <v:stroke joinstyle="miter"/>
@@ -1468,7 +1600,6 @@
       </w:pPr>
       <w:proofErr w:type="spellStart"/>
       <w:r>
-        <w:lastRenderedPageBreak/>
         <w:t>RESTful</w:t>
       </w:r>
       <w:proofErr w:type="spellEnd"/>
@@ -1740,6 +1871,7 @@
         <w:spacing w:before="200"/>
       </w:pPr>
       <w:r>
+        <w:lastRenderedPageBreak/>
         <w:t>Go to: /</w:t>
       </w:r>
       <w:r>
@@ -1933,7 +2065,6 @@
         <w:spacing w:before="200"/>
       </w:pPr>
       <w:r>
-        <w:lastRenderedPageBreak/>
         <w:t xml:space="preserve">Double check that everything looks like the image below, and then click </w:t>
       </w:r>
       <w:r>
@@ -2121,6 +2252,7 @@
     </w:p>
     <w:p>
       <w:r>
+        <w:lastRenderedPageBreak/>
         <w:t>{</w:t>
       </w:r>
       <w:r>
@@ -2314,7 +2446,6 @@
         <w:spacing w:before="200"/>
       </w:pPr>
       <w:r>
-        <w:lastRenderedPageBreak/>
         <w:t>"title</w:t>
       </w:r>
       <w:r>
@@ -2739,6 +2870,7 @@
         <w:spacing w:before="200"/>
       </w:pPr>
       <w:r>
+        <w:lastRenderedPageBreak/>
         <w:t xml:space="preserve">--user </w:t>
       </w:r>
       <w:proofErr w:type="spellStart"/>
@@ -2884,7 +3016,6 @@
         <w:spacing w:before="200"/>
       </w:pPr>
       <w:r>
-        <w:lastRenderedPageBreak/>
         <w:t xml:space="preserve">Inside this project there is “module” folder that contains </w:t>
       </w:r>
       <w:proofErr w:type="spellStart"/>
@@ -3197,6 +3328,7 @@
         <w:spacing w:before="360" w:after="280"/>
       </w:pPr>
       <w:r>
+        <w:lastRenderedPageBreak/>
         <w:t>7.2 Clear cache</w:t>
       </w:r>
     </w:p>

</xml_diff>

<commit_message>
added information to instructions how to add/edit/delete invoice manually
</commit_message>
<xml_diff>
--- a/INSTRUCTIONS.docx
+++ b/INSTRUCTIONS.docx
@@ -283,6 +283,9 @@
       <w:r>
         <w:t>----------------------------------------------------------------</w:t>
       </w:r>
+      <w:r>
+        <w:br/>
+      </w:r>
     </w:p>
     <w:p>
       <w:pPr>
@@ -374,6 +377,7 @@
         <w:spacing w:before="360" w:after="280"/>
       </w:pPr>
       <w:r>
+        <w:lastRenderedPageBreak/>
         <w:t>1.2 Add fields</w:t>
       </w:r>
     </w:p>
@@ -382,50 +386,633 @@
         <w:pStyle w:val="Nagwek3"/>
       </w:pPr>
       <w:r>
+        <w:t>1.2.1 No</w:t>
+      </w:r>
+    </w:p>
+    <w:p>
+      <w:pPr>
+        <w:pStyle w:val="Akapitzlist"/>
+        <w:numPr>
+          <w:ilvl w:val="0"/>
+          <w:numId w:val="2"/>
+        </w:numPr>
+        <w:spacing w:before="200"/>
+      </w:pPr>
+      <w:r>
+        <w:t xml:space="preserve">Go to: </w:t>
+      </w:r>
+      <w:r>
+        <w:t>/admin/structure/types/manage/invoice/fields/add-field</w:t>
+      </w:r>
+    </w:p>
+    <w:p>
+      <w:pPr>
+        <w:pStyle w:val="Akapitzlist"/>
+        <w:numPr>
+          <w:ilvl w:val="0"/>
+          <w:numId w:val="2"/>
+        </w:numPr>
+        <w:spacing w:before="200"/>
+      </w:pPr>
+      <w:r>
+        <w:t>Field type: Text (plain)</w:t>
+      </w:r>
+    </w:p>
+    <w:p>
+      <w:pPr>
+        <w:pStyle w:val="Akapitzlist"/>
+        <w:numPr>
+          <w:ilvl w:val="0"/>
+          <w:numId w:val="2"/>
+        </w:numPr>
+        <w:spacing w:before="200"/>
+      </w:pPr>
+      <w:r>
+        <w:t>Label: “No”</w:t>
+      </w:r>
+    </w:p>
+    <w:p>
+      <w:pPr>
+        <w:pStyle w:val="Akapitzlist"/>
+        <w:numPr>
+          <w:ilvl w:val="0"/>
+          <w:numId w:val="2"/>
+        </w:numPr>
+        <w:spacing w:before="200"/>
+        <w:rPr>
+          <w:color w:val="C00000"/>
+        </w:rPr>
+      </w:pPr>
+      <w:r>
+        <w:rPr>
+          <w:color w:val="C00000"/>
+        </w:rPr>
+        <w:t>Important: machine name must be set to “no” – it will show as “</w:t>
+      </w:r>
+      <w:proofErr w:type="spellStart"/>
+      <w:r>
+        <w:rPr>
+          <w:color w:val="C00000"/>
+        </w:rPr>
+        <w:t>field_no</w:t>
+      </w:r>
+      <w:proofErr w:type="spellEnd"/>
+      <w:r>
+        <w:rPr>
+          <w:color w:val="C00000"/>
+        </w:rPr>
+        <w:t>”</w:t>
+      </w:r>
+    </w:p>
+    <w:p>
+      <w:pPr>
+        <w:pStyle w:val="Akapitzlist"/>
+        <w:numPr>
+          <w:ilvl w:val="0"/>
+          <w:numId w:val="2"/>
+        </w:numPr>
+        <w:spacing w:before="200"/>
+      </w:pPr>
+      <w:r>
+        <w:t>Click “Save and continue”</w:t>
+      </w:r>
+      <w:r>
+        <w:t>, continue to new page</w:t>
+      </w:r>
+    </w:p>
+    <w:p>
+      <w:pPr>
+        <w:pStyle w:val="Akapitzlist"/>
+        <w:numPr>
+          <w:ilvl w:val="0"/>
+          <w:numId w:val="2"/>
+        </w:numPr>
+        <w:spacing w:before="200"/>
+      </w:pPr>
+      <w:r>
+        <w:t>Maximum length: “50”</w:t>
+      </w:r>
+    </w:p>
+    <w:p>
+      <w:pPr>
+        <w:pStyle w:val="Akapitzlist"/>
+        <w:numPr>
+          <w:ilvl w:val="0"/>
+          <w:numId w:val="2"/>
+        </w:numPr>
+        <w:spacing w:before="200"/>
+      </w:pPr>
+      <w:r>
+        <w:t>Click “Save field settings”</w:t>
+      </w:r>
+      <w:r>
+        <w:t>, continue to new page</w:t>
+      </w:r>
+    </w:p>
+    <w:p>
+      <w:pPr>
+        <w:pStyle w:val="Akapitzlist"/>
+        <w:numPr>
+          <w:ilvl w:val="0"/>
+          <w:numId w:val="2"/>
+        </w:numPr>
+        <w:spacing w:before="200"/>
+      </w:pPr>
+      <w:r>
+        <w:t>Click “Save settings”</w:t>
+      </w:r>
+    </w:p>
+    <w:p>
+      <w:pPr>
+        <w:pStyle w:val="Nagwek3"/>
+      </w:pPr>
+      <w:r>
+        <w:t>1.2.2 Date</w:t>
+      </w:r>
+    </w:p>
+    <w:p>
+      <w:pPr>
+        <w:pStyle w:val="Akapitzlist"/>
+        <w:numPr>
+          <w:ilvl w:val="0"/>
+          <w:numId w:val="2"/>
+        </w:numPr>
+        <w:spacing w:before="200"/>
+      </w:pPr>
+      <w:r>
+        <w:t xml:space="preserve">Go to: </w:t>
+      </w:r>
+      <w:r>
+        <w:t>/admin/</w:t>
+      </w:r>
+      <w:proofErr w:type="spellStart"/>
+      <w:r>
+        <w:t>config</w:t>
+      </w:r>
+      <w:proofErr w:type="spellEnd"/>
+      <w:r>
+        <w:t>/regional/date-time/formats/add</w:t>
+      </w:r>
+    </w:p>
+    <w:p>
+      <w:pPr>
+        <w:pStyle w:val="Akapitzlist"/>
+        <w:numPr>
+          <w:ilvl w:val="1"/>
+          <w:numId w:val="2"/>
+        </w:numPr>
+        <w:spacing w:before="200"/>
+      </w:pPr>
+      <w:r>
+        <w:t>Name: “Custom Format”</w:t>
+      </w:r>
+    </w:p>
+    <w:p>
+      <w:pPr>
+        <w:pStyle w:val="Akapitzlist"/>
+        <w:numPr>
+          <w:ilvl w:val="1"/>
+          <w:numId w:val="2"/>
+        </w:numPr>
+        <w:spacing w:before="200"/>
+      </w:pPr>
+      <w:r>
+        <w:t>Format string: “d F Y”</w:t>
+      </w:r>
+    </w:p>
+    <w:p>
+      <w:pPr>
+        <w:pStyle w:val="Akapitzlist"/>
+        <w:numPr>
+          <w:ilvl w:val="1"/>
+          <w:numId w:val="2"/>
+        </w:numPr>
+        <w:spacing w:before="200"/>
+      </w:pPr>
+      <w:r>
+        <w:t>Click “Add format”</w:t>
+      </w:r>
+    </w:p>
+    <w:p>
+      <w:pPr>
+        <w:pStyle w:val="Akapitzlist"/>
+        <w:numPr>
+          <w:ilvl w:val="0"/>
+          <w:numId w:val="2"/>
+        </w:numPr>
+        <w:spacing w:before="200"/>
+      </w:pPr>
+      <w:r>
+        <w:t xml:space="preserve">Go to: </w:t>
+      </w:r>
+      <w:r>
+        <w:t>/admin/structure/types/manage/invoice/fields/add-field</w:t>
+      </w:r>
+    </w:p>
+    <w:p>
+      <w:pPr>
+        <w:pStyle w:val="Akapitzlist"/>
+        <w:numPr>
+          <w:ilvl w:val="1"/>
+          <w:numId w:val="2"/>
+        </w:numPr>
+        <w:spacing w:before="200"/>
+      </w:pPr>
+      <w:r>
+        <w:t xml:space="preserve">Field type: </w:t>
+      </w:r>
+      <w:r>
+        <w:t>Date</w:t>
+      </w:r>
+    </w:p>
+    <w:p>
+      <w:pPr>
+        <w:pStyle w:val="Akapitzlist"/>
+        <w:numPr>
+          <w:ilvl w:val="1"/>
+          <w:numId w:val="2"/>
+        </w:numPr>
+        <w:spacing w:before="200"/>
+      </w:pPr>
+      <w:r>
+        <w:t>Label: “</w:t>
+      </w:r>
+      <w:r>
+        <w:t>Date</w:t>
+      </w:r>
+      <w:r>
+        <w:t>”</w:t>
+      </w:r>
+    </w:p>
+    <w:p>
+      <w:pPr>
+        <w:pStyle w:val="Akapitzlist"/>
+        <w:numPr>
+          <w:ilvl w:val="1"/>
+          <w:numId w:val="2"/>
+        </w:numPr>
+        <w:spacing w:before="200"/>
+        <w:rPr>
+          <w:color w:val="C00000"/>
+        </w:rPr>
+      </w:pPr>
+      <w:r>
+        <w:rPr>
+          <w:color w:val="C00000"/>
+        </w:rPr>
+        <w:t>Important: machine name must be set to “</w:t>
+      </w:r>
+      <w:r>
+        <w:rPr>
+          <w:color w:val="C00000"/>
+        </w:rPr>
+        <w:t>date</w:t>
+      </w:r>
+      <w:r>
+        <w:rPr>
+          <w:color w:val="C00000"/>
+        </w:rPr>
+        <w:t>” – it will show as “</w:t>
+      </w:r>
+      <w:proofErr w:type="spellStart"/>
+      <w:r>
+        <w:rPr>
+          <w:color w:val="C00000"/>
+        </w:rPr>
+        <w:t>field_</w:t>
+      </w:r>
+      <w:r>
+        <w:rPr>
+          <w:color w:val="C00000"/>
+        </w:rPr>
+        <w:t>date</w:t>
+      </w:r>
+      <w:proofErr w:type="spellEnd"/>
+      <w:r>
+        <w:rPr>
+          <w:color w:val="C00000"/>
+        </w:rPr>
+        <w:t>”</w:t>
+      </w:r>
+    </w:p>
+    <w:p>
+      <w:pPr>
+        <w:pStyle w:val="Akapitzlist"/>
+        <w:numPr>
+          <w:ilvl w:val="1"/>
+          <w:numId w:val="2"/>
+        </w:numPr>
+        <w:spacing w:before="200"/>
+      </w:pPr>
+      <w:r>
+        <w:t>Click “Save and continue”</w:t>
+      </w:r>
+      <w:r>
+        <w:t>, continue to new page</w:t>
+      </w:r>
+    </w:p>
+    <w:p>
+      <w:pPr>
+        <w:pStyle w:val="Akapitzlist"/>
+        <w:numPr>
+          <w:ilvl w:val="1"/>
+          <w:numId w:val="2"/>
+        </w:numPr>
+        <w:spacing w:before="200"/>
+      </w:pPr>
+      <w:r>
+        <w:t>Click “Save field settings</w:t>
+      </w:r>
+      <w:r>
+        <w:t>”, continue to new page</w:t>
+      </w:r>
+    </w:p>
+    <w:p>
+      <w:pPr>
+        <w:pStyle w:val="Akapitzlist"/>
+        <w:numPr>
+          <w:ilvl w:val="1"/>
+          <w:numId w:val="2"/>
+        </w:numPr>
+        <w:spacing w:before="200"/>
+      </w:pPr>
+      <w:r>
+        <w:t>Click “Save settings”</w:t>
+      </w:r>
+    </w:p>
+    <w:p>
+      <w:pPr>
+        <w:pStyle w:val="Akapitzlist"/>
+        <w:numPr>
+          <w:ilvl w:val="0"/>
+          <w:numId w:val="2"/>
+        </w:numPr>
+        <w:spacing w:before="200"/>
+      </w:pPr>
+      <w:r>
+        <w:t xml:space="preserve">Go to: </w:t>
+      </w:r>
+      <w:r>
+        <w:t>/admin/structure/types/manage/invoice/display</w:t>
+      </w:r>
+    </w:p>
+    <w:p>
+      <w:pPr>
+        <w:pStyle w:val="Akapitzlist"/>
+        <w:numPr>
+          <w:ilvl w:val="1"/>
+          <w:numId w:val="2"/>
+        </w:numPr>
+        <w:spacing w:before="200"/>
+      </w:pPr>
+      <w:r>
+        <w:t>Click gear icon next to Date field</w:t>
+      </w:r>
+    </w:p>
+    <w:p>
+      <w:pPr>
+        <w:pStyle w:val="Akapitzlist"/>
+        <w:numPr>
+          <w:ilvl w:val="1"/>
+          <w:numId w:val="2"/>
+        </w:numPr>
+        <w:spacing w:before="200"/>
+      </w:pPr>
+      <w:r>
+        <w:t>Change Date format to “Custom Format”</w:t>
+      </w:r>
+    </w:p>
+    <w:p>
+      <w:pPr>
+        <w:pStyle w:val="Akapitzlist"/>
+        <w:numPr>
+          <w:ilvl w:val="1"/>
+          <w:numId w:val="2"/>
+        </w:numPr>
+        <w:spacing w:before="200"/>
+      </w:pPr>
+      <w:r>
+        <w:t>Click “Update”</w:t>
+      </w:r>
+    </w:p>
+    <w:p>
+      <w:pPr>
+        <w:pStyle w:val="Akapitzlist"/>
+        <w:numPr>
+          <w:ilvl w:val="1"/>
+          <w:numId w:val="2"/>
+        </w:numPr>
+        <w:spacing w:before="200"/>
+      </w:pPr>
+      <w:r>
+        <w:t>Click “Save”</w:t>
+      </w:r>
+    </w:p>
+    <w:p>
+      <w:pPr>
+        <w:pStyle w:val="Nagwek3"/>
+      </w:pPr>
+      <w:r>
+        <w:t>1.2.3 Product</w:t>
+      </w:r>
+    </w:p>
+    <w:p>
+      <w:pPr>
+        <w:pStyle w:val="Akapitzlist"/>
+        <w:numPr>
+          <w:ilvl w:val="0"/>
+          <w:numId w:val="2"/>
+        </w:numPr>
+        <w:spacing w:before="200"/>
+      </w:pPr>
+      <w:r>
+        <w:t xml:space="preserve">Go to: </w:t>
+      </w:r>
+      <w:r>
+        <w:t>/admin/structure/types/manage/invoice/fields/add-field</w:t>
+      </w:r>
+    </w:p>
+    <w:p>
+      <w:pPr>
+        <w:pStyle w:val="Akapitzlist"/>
+        <w:numPr>
+          <w:ilvl w:val="0"/>
+          <w:numId w:val="2"/>
+        </w:numPr>
+        <w:spacing w:before="200"/>
+      </w:pPr>
+      <w:r>
+        <w:t>Field type: Text (plain)</w:t>
+      </w:r>
+    </w:p>
+    <w:p>
+      <w:pPr>
+        <w:pStyle w:val="Akapitzlist"/>
+        <w:numPr>
+          <w:ilvl w:val="0"/>
+          <w:numId w:val="2"/>
+        </w:numPr>
+        <w:spacing w:before="200"/>
+      </w:pPr>
+      <w:r>
+        <w:t>Label: “Product”</w:t>
+      </w:r>
+    </w:p>
+    <w:p>
+      <w:pPr>
+        <w:pStyle w:val="Akapitzlist"/>
+        <w:numPr>
+          <w:ilvl w:val="0"/>
+          <w:numId w:val="2"/>
+        </w:numPr>
+        <w:spacing w:before="200"/>
+        <w:rPr>
+          <w:color w:val="C00000"/>
+        </w:rPr>
+      </w:pPr>
+      <w:r>
+        <w:rPr>
+          <w:color w:val="C00000"/>
+        </w:rPr>
+        <w:t>Important: machine name must be set to “</w:t>
+      </w:r>
+      <w:r>
+        <w:rPr>
+          <w:color w:val="C00000"/>
+        </w:rPr>
+        <w:t>product</w:t>
+      </w:r>
+      <w:r>
+        <w:rPr>
+          <w:color w:val="C00000"/>
+        </w:rPr>
+        <w:t>” – it will show as “</w:t>
+      </w:r>
+      <w:proofErr w:type="spellStart"/>
+      <w:r>
+        <w:rPr>
+          <w:color w:val="C00000"/>
+        </w:rPr>
+        <w:t>field_</w:t>
+      </w:r>
+      <w:r>
+        <w:rPr>
+          <w:color w:val="C00000"/>
+        </w:rPr>
+        <w:t>product</w:t>
+      </w:r>
+      <w:proofErr w:type="spellEnd"/>
+      <w:r>
+        <w:rPr>
+          <w:color w:val="C00000"/>
+        </w:rPr>
+        <w:t>”</w:t>
+      </w:r>
+    </w:p>
+    <w:p>
+      <w:pPr>
+        <w:pStyle w:val="Akapitzlist"/>
+        <w:numPr>
+          <w:ilvl w:val="0"/>
+          <w:numId w:val="2"/>
+        </w:numPr>
+        <w:spacing w:before="200"/>
+      </w:pPr>
+      <w:r>
+        <w:t>Click “Save and continue”</w:t>
+      </w:r>
+      <w:r>
+        <w:t>, continue to new page</w:t>
+      </w:r>
+    </w:p>
+    <w:p>
+      <w:pPr>
+        <w:pStyle w:val="Akapitzlist"/>
+        <w:numPr>
+          <w:ilvl w:val="0"/>
+          <w:numId w:val="2"/>
+        </w:numPr>
+        <w:spacing w:before="200"/>
+      </w:pPr>
+      <w:r>
+        <w:t>Maximum length: “50”</w:t>
+      </w:r>
+    </w:p>
+    <w:p>
+      <w:pPr>
+        <w:pStyle w:val="Akapitzlist"/>
+        <w:numPr>
+          <w:ilvl w:val="0"/>
+          <w:numId w:val="2"/>
+        </w:numPr>
+        <w:spacing w:before="200"/>
+      </w:pPr>
+      <w:r>
+        <w:t>Click “Save field settings”, continue to new page</w:t>
+      </w:r>
+    </w:p>
+    <w:p>
+      <w:pPr>
+        <w:pStyle w:val="Akapitzlist"/>
+        <w:numPr>
+          <w:ilvl w:val="0"/>
+          <w:numId w:val="2"/>
+        </w:numPr>
+        <w:spacing w:before="200"/>
+      </w:pPr>
+      <w:r>
+        <w:t>Click “Save settings”</w:t>
+      </w:r>
+    </w:p>
+    <w:p>
+      <w:pPr>
+        <w:pStyle w:val="Nagwek3"/>
+      </w:pPr>
+      <w:r>
+        <w:t>1.2.4 Fees</w:t>
+      </w:r>
+    </w:p>
+    <w:p>
+      <w:pPr>
+        <w:pStyle w:val="Akapitzlist"/>
+        <w:numPr>
+          <w:ilvl w:val="0"/>
+          <w:numId w:val="2"/>
+        </w:numPr>
+        <w:spacing w:before="200"/>
+      </w:pPr>
+      <w:r>
+        <w:t xml:space="preserve">Go to: </w:t>
+      </w:r>
+      <w:r>
+        <w:t>/admin/structure/types/manage/invoice/fields/add-field</w:t>
+      </w:r>
+    </w:p>
+    <w:p>
+      <w:pPr>
+        <w:pStyle w:val="Akapitzlist"/>
+        <w:numPr>
+          <w:ilvl w:val="0"/>
+          <w:numId w:val="2"/>
+        </w:numPr>
+        <w:spacing w:before="200"/>
+      </w:pPr>
+      <w:r>
+        <w:t>Field type: Number (decimal)</w:t>
+      </w:r>
+    </w:p>
+    <w:p>
+      <w:pPr>
+        <w:pStyle w:val="Akapitzlist"/>
+        <w:numPr>
+          <w:ilvl w:val="0"/>
+          <w:numId w:val="2"/>
+        </w:numPr>
+        <w:spacing w:before="200"/>
+      </w:pPr>
+      <w:r>
         <w:lastRenderedPageBreak/>
-        <w:t>1.2.1 No</w:t>
-      </w:r>
-    </w:p>
-    <w:p>
-      <w:pPr>
-        <w:pStyle w:val="Akapitzlist"/>
-        <w:numPr>
-          <w:ilvl w:val="0"/>
-          <w:numId w:val="2"/>
-        </w:numPr>
-        <w:spacing w:before="200"/>
-      </w:pPr>
-      <w:r>
-        <w:t xml:space="preserve">Go to: </w:t>
-      </w:r>
-      <w:r>
-        <w:t>/admin/structure/types/manage/invoice/fields/add-field</w:t>
-      </w:r>
-    </w:p>
-    <w:p>
-      <w:pPr>
-        <w:pStyle w:val="Akapitzlist"/>
-        <w:numPr>
-          <w:ilvl w:val="0"/>
-          <w:numId w:val="2"/>
-        </w:numPr>
-        <w:spacing w:before="200"/>
-      </w:pPr>
-      <w:r>
-        <w:t>Field type: Text (plain)</w:t>
-      </w:r>
-    </w:p>
-    <w:p>
-      <w:pPr>
-        <w:pStyle w:val="Akapitzlist"/>
-        <w:numPr>
-          <w:ilvl w:val="0"/>
-          <w:numId w:val="2"/>
-        </w:numPr>
-        <w:spacing w:before="200"/>
-      </w:pPr>
-      <w:r>
-        <w:t>Label: “No”</w:t>
+        <w:t>Label: “Fees”</w:t>
       </w:r>
     </w:p>
     <w:p>
@@ -444,20 +1031,38 @@
         <w:rPr>
           <w:color w:val="C00000"/>
         </w:rPr>
-        <w:t>Important: machine name must be set to “no” – it will show as “</w:t>
-      </w:r>
-      <w:proofErr w:type="spellStart"/>
+        <w:t>Important: machine name must be set to “</w:t>
+      </w:r>
       <w:r>
         <w:rPr>
           <w:color w:val="C00000"/>
         </w:rPr>
-        <w:t>field_no</w:t>
-      </w:r>
-      <w:proofErr w:type="spellEnd"/>
+        <w:t>fees</w:t>
+      </w:r>
       <w:r>
         <w:rPr>
           <w:color w:val="C00000"/>
         </w:rPr>
+        <w:t>” – it will show as “</w:t>
+      </w:r>
+      <w:proofErr w:type="spellStart"/>
+      <w:r>
+        <w:rPr>
+          <w:color w:val="C00000"/>
+        </w:rPr>
+        <w:t>field_</w:t>
+      </w:r>
+      <w:r>
+        <w:rPr>
+          <w:color w:val="C00000"/>
+        </w:rPr>
+        <w:t>fees</w:t>
+      </w:r>
+      <w:proofErr w:type="spellEnd"/>
+      <w:r>
+        <w:rPr>
+          <w:color w:val="C00000"/>
+        </w:rPr>
         <w:t>”</w:t>
       </w:r>
     </w:p>
@@ -471,608 +1076,6 @@
         <w:spacing w:before="200"/>
       </w:pPr>
       <w:r>
-        <w:t>Click “Save and continue”</w:t>
-      </w:r>
-      <w:r>
-        <w:t>, continue to new page</w:t>
-      </w:r>
-    </w:p>
-    <w:p>
-      <w:pPr>
-        <w:pStyle w:val="Akapitzlist"/>
-        <w:numPr>
-          <w:ilvl w:val="0"/>
-          <w:numId w:val="2"/>
-        </w:numPr>
-        <w:spacing w:before="200"/>
-      </w:pPr>
-      <w:r>
-        <w:t>Maximum length: “50”</w:t>
-      </w:r>
-    </w:p>
-    <w:p>
-      <w:pPr>
-        <w:pStyle w:val="Akapitzlist"/>
-        <w:numPr>
-          <w:ilvl w:val="0"/>
-          <w:numId w:val="2"/>
-        </w:numPr>
-        <w:spacing w:before="200"/>
-      </w:pPr>
-      <w:r>
-        <w:t>Click “Save field settings”</w:t>
-      </w:r>
-      <w:r>
-        <w:t>, continue to new page</w:t>
-      </w:r>
-    </w:p>
-    <w:p>
-      <w:pPr>
-        <w:pStyle w:val="Akapitzlist"/>
-        <w:numPr>
-          <w:ilvl w:val="0"/>
-          <w:numId w:val="2"/>
-        </w:numPr>
-        <w:spacing w:before="200"/>
-      </w:pPr>
-      <w:r>
-        <w:t>Click “Save settings”</w:t>
-      </w:r>
-    </w:p>
-    <w:p>
-      <w:pPr>
-        <w:pStyle w:val="Nagwek3"/>
-      </w:pPr>
-      <w:r>
-        <w:t>1.2.2 Date</w:t>
-      </w:r>
-    </w:p>
-    <w:p>
-      <w:pPr>
-        <w:pStyle w:val="Akapitzlist"/>
-        <w:numPr>
-          <w:ilvl w:val="0"/>
-          <w:numId w:val="2"/>
-        </w:numPr>
-        <w:spacing w:before="200"/>
-      </w:pPr>
-      <w:r>
-        <w:t xml:space="preserve">Go to: </w:t>
-      </w:r>
-      <w:r>
-        <w:t>/admin/</w:t>
-      </w:r>
-      <w:proofErr w:type="spellStart"/>
-      <w:r>
-        <w:t>config</w:t>
-      </w:r>
-      <w:proofErr w:type="spellEnd"/>
-      <w:r>
-        <w:t>/regional/date-time/formats/add</w:t>
-      </w:r>
-    </w:p>
-    <w:p>
-      <w:pPr>
-        <w:pStyle w:val="Akapitzlist"/>
-        <w:numPr>
-          <w:ilvl w:val="1"/>
-          <w:numId w:val="2"/>
-        </w:numPr>
-        <w:spacing w:before="200"/>
-      </w:pPr>
-      <w:r>
-        <w:t>Name: “Custom Format”</w:t>
-      </w:r>
-    </w:p>
-    <w:p>
-      <w:pPr>
-        <w:pStyle w:val="Akapitzlist"/>
-        <w:numPr>
-          <w:ilvl w:val="1"/>
-          <w:numId w:val="2"/>
-        </w:numPr>
-        <w:spacing w:before="200"/>
-      </w:pPr>
-      <w:r>
-        <w:t>Format string: “d F Y”</w:t>
-      </w:r>
-    </w:p>
-    <w:p>
-      <w:pPr>
-        <w:pStyle w:val="Akapitzlist"/>
-        <w:numPr>
-          <w:ilvl w:val="1"/>
-          <w:numId w:val="2"/>
-        </w:numPr>
-        <w:spacing w:before="200"/>
-      </w:pPr>
-      <w:r>
-        <w:t>Click “Add format”</w:t>
-      </w:r>
-    </w:p>
-    <w:p>
-      <w:pPr>
-        <w:pStyle w:val="Akapitzlist"/>
-        <w:numPr>
-          <w:ilvl w:val="0"/>
-          <w:numId w:val="2"/>
-        </w:numPr>
-        <w:spacing w:before="200"/>
-      </w:pPr>
-      <w:r>
-        <w:t xml:space="preserve">Go to: </w:t>
-      </w:r>
-      <w:r>
-        <w:t>/admin/structure/types/manage/invoice/fields/add-field</w:t>
-      </w:r>
-    </w:p>
-    <w:p>
-      <w:pPr>
-        <w:pStyle w:val="Akapitzlist"/>
-        <w:numPr>
-          <w:ilvl w:val="1"/>
-          <w:numId w:val="2"/>
-        </w:numPr>
-        <w:spacing w:before="200"/>
-      </w:pPr>
-      <w:r>
-        <w:t xml:space="preserve">Field type: </w:t>
-      </w:r>
-      <w:r>
-        <w:t>Date</w:t>
-      </w:r>
-    </w:p>
-    <w:p>
-      <w:pPr>
-        <w:pStyle w:val="Akapitzlist"/>
-        <w:numPr>
-          <w:ilvl w:val="1"/>
-          <w:numId w:val="2"/>
-        </w:numPr>
-        <w:spacing w:before="200"/>
-      </w:pPr>
-      <w:r>
-        <w:t>Label: “</w:t>
-      </w:r>
-      <w:r>
-        <w:t>Date</w:t>
-      </w:r>
-      <w:r>
-        <w:t>”</w:t>
-      </w:r>
-    </w:p>
-    <w:p>
-      <w:pPr>
-        <w:pStyle w:val="Akapitzlist"/>
-        <w:numPr>
-          <w:ilvl w:val="1"/>
-          <w:numId w:val="2"/>
-        </w:numPr>
-        <w:spacing w:before="200"/>
-        <w:rPr>
-          <w:color w:val="C00000"/>
-        </w:rPr>
-      </w:pPr>
-      <w:r>
-        <w:rPr>
-          <w:color w:val="C00000"/>
-        </w:rPr>
-        <w:t>Important: machine name must be set to “</w:t>
-      </w:r>
-      <w:r>
-        <w:rPr>
-          <w:color w:val="C00000"/>
-        </w:rPr>
-        <w:t>date</w:t>
-      </w:r>
-      <w:r>
-        <w:rPr>
-          <w:color w:val="C00000"/>
-        </w:rPr>
-        <w:t>” – it will show as “</w:t>
-      </w:r>
-      <w:proofErr w:type="spellStart"/>
-      <w:r>
-        <w:rPr>
-          <w:color w:val="C00000"/>
-        </w:rPr>
-        <w:t>field_</w:t>
-      </w:r>
-      <w:r>
-        <w:rPr>
-          <w:color w:val="C00000"/>
-        </w:rPr>
-        <w:t>date</w:t>
-      </w:r>
-      <w:proofErr w:type="spellEnd"/>
-      <w:r>
-        <w:rPr>
-          <w:color w:val="C00000"/>
-        </w:rPr>
-        <w:t>”</w:t>
-      </w:r>
-    </w:p>
-    <w:p>
-      <w:pPr>
-        <w:pStyle w:val="Akapitzlist"/>
-        <w:numPr>
-          <w:ilvl w:val="1"/>
-          <w:numId w:val="2"/>
-        </w:numPr>
-        <w:spacing w:before="200"/>
-      </w:pPr>
-      <w:r>
-        <w:t>Click “Save and continue”</w:t>
-      </w:r>
-      <w:r>
-        <w:t>, continue to new page</w:t>
-      </w:r>
-    </w:p>
-    <w:p>
-      <w:pPr>
-        <w:pStyle w:val="Akapitzlist"/>
-        <w:numPr>
-          <w:ilvl w:val="1"/>
-          <w:numId w:val="2"/>
-        </w:numPr>
-        <w:spacing w:before="200"/>
-      </w:pPr>
-      <w:r>
-        <w:t>Click “Save field settings</w:t>
-      </w:r>
-      <w:r>
-        <w:t>”, continue to new page</w:t>
-      </w:r>
-    </w:p>
-    <w:p>
-      <w:pPr>
-        <w:pStyle w:val="Akapitzlist"/>
-        <w:numPr>
-          <w:ilvl w:val="1"/>
-          <w:numId w:val="2"/>
-        </w:numPr>
-        <w:spacing w:before="200"/>
-      </w:pPr>
-      <w:r>
-        <w:t>Click “Save settings”</w:t>
-      </w:r>
-    </w:p>
-    <w:p>
-      <w:pPr>
-        <w:pStyle w:val="Akapitzlist"/>
-        <w:numPr>
-          <w:ilvl w:val="0"/>
-          <w:numId w:val="2"/>
-        </w:numPr>
-        <w:spacing w:before="200"/>
-      </w:pPr>
-      <w:r>
-        <w:t xml:space="preserve">Go to: </w:t>
-      </w:r>
-      <w:r>
-        <w:t>/admin/structure/types/manage/invoice/display</w:t>
-      </w:r>
-    </w:p>
-    <w:p>
-      <w:pPr>
-        <w:pStyle w:val="Akapitzlist"/>
-        <w:numPr>
-          <w:ilvl w:val="1"/>
-          <w:numId w:val="2"/>
-        </w:numPr>
-        <w:spacing w:before="200"/>
-      </w:pPr>
-      <w:r>
-        <w:t>Click gear icon next to Date field</w:t>
-      </w:r>
-    </w:p>
-    <w:p>
-      <w:pPr>
-        <w:pStyle w:val="Akapitzlist"/>
-        <w:numPr>
-          <w:ilvl w:val="1"/>
-          <w:numId w:val="2"/>
-        </w:numPr>
-        <w:spacing w:before="200"/>
-      </w:pPr>
-      <w:r>
-        <w:t>Change Date format to “Custom Format”</w:t>
-      </w:r>
-    </w:p>
-    <w:p>
-      <w:pPr>
-        <w:pStyle w:val="Akapitzlist"/>
-        <w:numPr>
-          <w:ilvl w:val="1"/>
-          <w:numId w:val="2"/>
-        </w:numPr>
-        <w:spacing w:before="200"/>
-      </w:pPr>
-      <w:r>
-        <w:t>Click “Update”</w:t>
-      </w:r>
-    </w:p>
-    <w:p>
-      <w:pPr>
-        <w:pStyle w:val="Akapitzlist"/>
-        <w:numPr>
-          <w:ilvl w:val="1"/>
-          <w:numId w:val="2"/>
-        </w:numPr>
-        <w:spacing w:before="200"/>
-      </w:pPr>
-      <w:r>
-        <w:t>Click “Save”</w:t>
-      </w:r>
-    </w:p>
-    <w:p>
-      <w:pPr>
-        <w:pStyle w:val="Nagwek3"/>
-      </w:pPr>
-      <w:r>
-        <w:t>1.2.3 Product</w:t>
-      </w:r>
-    </w:p>
-    <w:p>
-      <w:pPr>
-        <w:pStyle w:val="Akapitzlist"/>
-        <w:numPr>
-          <w:ilvl w:val="0"/>
-          <w:numId w:val="2"/>
-        </w:numPr>
-        <w:spacing w:before="200"/>
-      </w:pPr>
-      <w:r>
-        <w:t xml:space="preserve">Go to: </w:t>
-      </w:r>
-      <w:r>
-        <w:t>/admin/structure/types/manage/invoice/fields/add-field</w:t>
-      </w:r>
-    </w:p>
-    <w:p>
-      <w:pPr>
-        <w:pStyle w:val="Akapitzlist"/>
-        <w:numPr>
-          <w:ilvl w:val="0"/>
-          <w:numId w:val="2"/>
-        </w:numPr>
-        <w:spacing w:before="200"/>
-      </w:pPr>
-      <w:r>
-        <w:t>Field type: Text (plain)</w:t>
-      </w:r>
-    </w:p>
-    <w:p>
-      <w:pPr>
-        <w:pStyle w:val="Akapitzlist"/>
-        <w:numPr>
-          <w:ilvl w:val="0"/>
-          <w:numId w:val="2"/>
-        </w:numPr>
-        <w:spacing w:before="200"/>
-      </w:pPr>
-      <w:r>
-        <w:t>Label: “Product”</w:t>
-      </w:r>
-    </w:p>
-    <w:p>
-      <w:pPr>
-        <w:pStyle w:val="Akapitzlist"/>
-        <w:numPr>
-          <w:ilvl w:val="0"/>
-          <w:numId w:val="2"/>
-        </w:numPr>
-        <w:spacing w:before="200"/>
-        <w:rPr>
-          <w:color w:val="C00000"/>
-        </w:rPr>
-      </w:pPr>
-      <w:r>
-        <w:rPr>
-          <w:color w:val="C00000"/>
-        </w:rPr>
-        <w:t>Important: machine name must be set to “</w:t>
-      </w:r>
-      <w:r>
-        <w:rPr>
-          <w:color w:val="C00000"/>
-        </w:rPr>
-        <w:t>product</w:t>
-      </w:r>
-      <w:r>
-        <w:rPr>
-          <w:color w:val="C00000"/>
-        </w:rPr>
-        <w:t>” – it will show as “</w:t>
-      </w:r>
-      <w:proofErr w:type="spellStart"/>
-      <w:r>
-        <w:rPr>
-          <w:color w:val="C00000"/>
-        </w:rPr>
-        <w:t>field_</w:t>
-      </w:r>
-      <w:r>
-        <w:rPr>
-          <w:color w:val="C00000"/>
-        </w:rPr>
-        <w:t>product</w:t>
-      </w:r>
-      <w:proofErr w:type="spellEnd"/>
-      <w:r>
-        <w:rPr>
-          <w:color w:val="C00000"/>
-        </w:rPr>
-        <w:t>”</w:t>
-      </w:r>
-    </w:p>
-    <w:p>
-      <w:pPr>
-        <w:pStyle w:val="Akapitzlist"/>
-        <w:numPr>
-          <w:ilvl w:val="0"/>
-          <w:numId w:val="2"/>
-        </w:numPr>
-        <w:spacing w:before="200"/>
-      </w:pPr>
-      <w:r>
-        <w:t>Click “Save and continue”</w:t>
-      </w:r>
-      <w:r>
-        <w:t>, continue to new page</w:t>
-      </w:r>
-    </w:p>
-    <w:p>
-      <w:pPr>
-        <w:pStyle w:val="Akapitzlist"/>
-        <w:numPr>
-          <w:ilvl w:val="0"/>
-          <w:numId w:val="2"/>
-        </w:numPr>
-        <w:spacing w:before="200"/>
-      </w:pPr>
-      <w:r>
-        <w:t>Maximum length: “50”</w:t>
-      </w:r>
-    </w:p>
-    <w:p>
-      <w:pPr>
-        <w:pStyle w:val="Akapitzlist"/>
-        <w:numPr>
-          <w:ilvl w:val="0"/>
-          <w:numId w:val="2"/>
-        </w:numPr>
-        <w:spacing w:before="200"/>
-      </w:pPr>
-      <w:r>
-        <w:t>Click “Save field settings”, continue to new page</w:t>
-      </w:r>
-    </w:p>
-    <w:p>
-      <w:pPr>
-        <w:pStyle w:val="Akapitzlist"/>
-        <w:numPr>
-          <w:ilvl w:val="0"/>
-          <w:numId w:val="2"/>
-        </w:numPr>
-        <w:spacing w:before="200"/>
-      </w:pPr>
-      <w:r>
-        <w:t>Click “Save settings”</w:t>
-      </w:r>
-    </w:p>
-    <w:p>
-      <w:pPr>
-        <w:pStyle w:val="Nagwek3"/>
-      </w:pPr>
-      <w:r>
-        <w:t>1.2.4 Fees</w:t>
-      </w:r>
-    </w:p>
-    <w:p>
-      <w:pPr>
-        <w:pStyle w:val="Akapitzlist"/>
-        <w:numPr>
-          <w:ilvl w:val="0"/>
-          <w:numId w:val="2"/>
-        </w:numPr>
-        <w:spacing w:before="200"/>
-      </w:pPr>
-      <w:r>
-        <w:t xml:space="preserve">Go to: </w:t>
-      </w:r>
-      <w:r>
-        <w:t>/admin/structure/types/manage/invoice/fields/add-field</w:t>
-      </w:r>
-    </w:p>
-    <w:p>
-      <w:pPr>
-        <w:pStyle w:val="Akapitzlist"/>
-        <w:numPr>
-          <w:ilvl w:val="0"/>
-          <w:numId w:val="2"/>
-        </w:numPr>
-        <w:spacing w:before="200"/>
-      </w:pPr>
-      <w:r>
-        <w:t>Field type: Number (decimal)</w:t>
-      </w:r>
-    </w:p>
-    <w:p>
-      <w:pPr>
-        <w:pStyle w:val="Akapitzlist"/>
-        <w:numPr>
-          <w:ilvl w:val="0"/>
-          <w:numId w:val="2"/>
-        </w:numPr>
-        <w:spacing w:before="200"/>
-      </w:pPr>
-      <w:r>
-        <w:t>Label: “Fees”</w:t>
-      </w:r>
-    </w:p>
-    <w:p>
-      <w:pPr>
-        <w:pStyle w:val="Akapitzlist"/>
-        <w:numPr>
-          <w:ilvl w:val="0"/>
-          <w:numId w:val="2"/>
-        </w:numPr>
-        <w:spacing w:before="200"/>
-        <w:rPr>
-          <w:color w:val="C00000"/>
-        </w:rPr>
-      </w:pPr>
-      <w:r>
-        <w:rPr>
-          <w:color w:val="C00000"/>
-        </w:rPr>
-        <w:t>Important: machine name must be set to “</w:t>
-      </w:r>
-      <w:r>
-        <w:rPr>
-          <w:color w:val="C00000"/>
-        </w:rPr>
-        <w:t>fees</w:t>
-      </w:r>
-      <w:r>
-        <w:rPr>
-          <w:color w:val="C00000"/>
-        </w:rPr>
-        <w:t>” – it will show as “</w:t>
-      </w:r>
-      <w:proofErr w:type="spellStart"/>
-      <w:r>
-        <w:rPr>
-          <w:color w:val="C00000"/>
-        </w:rPr>
-        <w:t>field_</w:t>
-      </w:r>
-      <w:r>
-        <w:rPr>
-          <w:color w:val="C00000"/>
-        </w:rPr>
-        <w:t>fees</w:t>
-      </w:r>
-      <w:proofErr w:type="spellEnd"/>
-      <w:r>
-        <w:rPr>
-          <w:color w:val="C00000"/>
-        </w:rPr>
-        <w:t>”</w:t>
-      </w:r>
-    </w:p>
-    <w:p>
-      <w:pPr>
-        <w:pStyle w:val="Akapitzlist"/>
-        <w:numPr>
-          <w:ilvl w:val="0"/>
-          <w:numId w:val="2"/>
-        </w:numPr>
-        <w:spacing w:before="200"/>
-      </w:pPr>
-      <w:r>
-        <w:lastRenderedPageBreak/>
         <w:t>Click “Save and continue”</w:t>
       </w:r>
       <w:r>
@@ -1916,6 +1919,58 @@
       </w:pPr>
       <w:r>
         <w:t>Invoice: Create new content</w:t>
+      </w:r>
+    </w:p>
+    <w:p>
+      <w:pPr>
+        <w:pStyle w:val="Akapitzlist"/>
+        <w:numPr>
+          <w:ilvl w:val="1"/>
+          <w:numId w:val="2"/>
+        </w:numPr>
+        <w:spacing w:before="200"/>
+      </w:pPr>
+      <w:r>
+        <w:t>Invoice: Delete any content</w:t>
+      </w:r>
+    </w:p>
+    <w:p>
+      <w:pPr>
+        <w:pStyle w:val="Akapitzlist"/>
+        <w:numPr>
+          <w:ilvl w:val="1"/>
+          <w:numId w:val="2"/>
+        </w:numPr>
+        <w:spacing w:before="200"/>
+      </w:pPr>
+      <w:r>
+        <w:t>Invoice: Delete own content</w:t>
+      </w:r>
+    </w:p>
+    <w:p>
+      <w:pPr>
+        <w:pStyle w:val="Akapitzlist"/>
+        <w:numPr>
+          <w:ilvl w:val="1"/>
+          <w:numId w:val="2"/>
+        </w:numPr>
+        <w:spacing w:before="200"/>
+      </w:pPr>
+      <w:r>
+        <w:t>Invoice: Edit any content</w:t>
+      </w:r>
+    </w:p>
+    <w:p>
+      <w:pPr>
+        <w:pStyle w:val="Akapitzlist"/>
+        <w:numPr>
+          <w:ilvl w:val="1"/>
+          <w:numId w:val="2"/>
+        </w:numPr>
+        <w:spacing w:before="200"/>
+      </w:pPr>
+      <w:r>
+        <w:t>Invoice: Edit own content</w:t>
       </w:r>
     </w:p>
     <w:p>
@@ -2241,6 +2296,7 @@
         <w:spacing w:before="200"/>
       </w:pPr>
       <w:r>
+        <w:lastRenderedPageBreak/>
         <w:t xml:space="preserve">Now we need to send actual data, </w:t>
       </w:r>
       <w:r>
@@ -2252,7 +2308,6 @@
     </w:p>
     <w:p>
       <w:r>
-        <w:lastRenderedPageBreak/>
         <w:t>{</w:t>
       </w:r>
       <w:r>
@@ -2857,6 +2912,7 @@
         <w:spacing w:before="200"/>
       </w:pPr>
       <w:r>
+        <w:lastRenderedPageBreak/>
         <w:t>Explanation:</w:t>
       </w:r>
     </w:p>
@@ -2870,7 +2926,6 @@
         <w:spacing w:before="200"/>
       </w:pPr>
       <w:r>
-        <w:lastRenderedPageBreak/>
         <w:t xml:space="preserve">--user </w:t>
       </w:r>
       <w:proofErr w:type="spellStart"/>
@@ -3303,7 +3358,11 @@
       </w:r>
       <w:proofErr w:type="spellEnd"/>
       <w:r>
-        <w:t>” theme so I would copy “template” folder to /core/themes/</w:t>
+        <w:t xml:space="preserve">” theme so I would copy “template” folder to </w:t>
+      </w:r>
+      <w:r>
+        <w:lastRenderedPageBreak/>
+        <w:t>/core/themes/</w:t>
       </w:r>
       <w:proofErr w:type="spellStart"/>
       <w:r>
@@ -3328,7 +3387,6 @@
         <w:spacing w:before="360" w:after="280"/>
       </w:pPr>
       <w:r>
-        <w:lastRenderedPageBreak/>
         <w:t>7.2 Clear cache</w:t>
       </w:r>
     </w:p>
@@ -3384,10 +3442,83 @@
     </w:p>
     <w:p>
       <w:pPr>
-        <w:spacing w:before="200"/>
-      </w:pPr>
-    </w:p>
-    <w:p/>
+        <w:pStyle w:val="Nagwek1"/>
+      </w:pPr>
+      <w:r>
+        <w:t>8. Add/edit/delete invoices manually</w:t>
+      </w:r>
+    </w:p>
+    <w:p>
+      <w:pPr>
+        <w:pStyle w:val="Nagwek2"/>
+        <w:spacing w:before="360" w:after="280"/>
+      </w:pPr>
+      <w:r>
+        <w:t>8.1 Add invoice</w:t>
+      </w:r>
+    </w:p>
+    <w:p>
+      <w:pPr>
+        <w:pStyle w:val="Akapitzlist"/>
+        <w:numPr>
+          <w:ilvl w:val="0"/>
+          <w:numId w:val="2"/>
+        </w:numPr>
+        <w:spacing w:before="200"/>
+      </w:pPr>
+      <w:r>
+        <w:t xml:space="preserve">Go to: </w:t>
+      </w:r>
+      <w:r>
+        <w:t>node/add/invoice</w:t>
+      </w:r>
+    </w:p>
+    <w:p>
+      <w:pPr>
+        <w:pStyle w:val="Akapitzlist"/>
+        <w:numPr>
+          <w:ilvl w:val="0"/>
+          <w:numId w:val="2"/>
+        </w:numPr>
+        <w:spacing w:before="200"/>
+      </w:pPr>
+      <w:r>
+        <w:t>Fill all fields</w:t>
+      </w:r>
+    </w:p>
+    <w:p>
+      <w:pPr>
+        <w:pStyle w:val="Akapitzlist"/>
+        <w:numPr>
+          <w:ilvl w:val="0"/>
+          <w:numId w:val="2"/>
+        </w:numPr>
+        <w:spacing w:before="200"/>
+      </w:pPr>
+      <w:r>
+        <w:t>Click “Save”</w:t>
+      </w:r>
+    </w:p>
+    <w:p>
+      <w:pPr>
+        <w:pStyle w:val="Nagwek2"/>
+        <w:spacing w:before="360" w:after="280"/>
+      </w:pPr>
+      <w:r>
+        <w:t>8.2 Edit/delete invoice</w:t>
+      </w:r>
+    </w:p>
+    <w:p>
+      <w:pPr>
+        <w:spacing w:before="200"/>
+      </w:pPr>
+      <w:r>
+        <w:t>When vi</w:t>
+      </w:r>
+      <w:r>
+        <w:t>ewing single Invoice, above it there are options to Edit/Delete content. If you don’t see it, make sure that you set the permissions according to point 3.2.</w:t>
+      </w:r>
+    </w:p>
     <w:sectPr>
       <w:pgSz w:w="11906" w:h="16838"/>
       <w:pgMar w:top="1440" w:right="1440" w:bottom="1440" w:left="1440" w:header="708" w:footer="708" w:gutter="0"/>

</xml_diff>

<commit_message>
added information to instructions how to add/edit/delete invoices from top menu
</commit_message>
<xml_diff>
--- a/INSTRUCTIONS.docx
+++ b/INSTRUCTIONS.docx
@@ -1906,6 +1906,19 @@
       </w:r>
       <w:r>
         <w:t>:</w:t>
+      </w:r>
+    </w:p>
+    <w:p>
+      <w:pPr>
+        <w:pStyle w:val="Akapitzlist"/>
+        <w:numPr>
+          <w:ilvl w:val="1"/>
+          <w:numId w:val="2"/>
+        </w:numPr>
+        <w:spacing w:before="200"/>
+      </w:pPr>
+      <w:r>
+        <w:t>Access the Content overview page</w:t>
       </w:r>
     </w:p>
     <w:p>
@@ -2288,6 +2301,7 @@
         <w:pStyle w:val="Nagwek3"/>
       </w:pPr>
       <w:r>
+        <w:lastRenderedPageBreak/>
         <w:t>5.2.1 Technical details</w:t>
       </w:r>
     </w:p>
@@ -2296,7 +2310,6 @@
         <w:spacing w:before="200"/>
       </w:pPr>
       <w:r>
-        <w:lastRenderedPageBreak/>
         <w:t xml:space="preserve">Now we need to send actual data, </w:t>
       </w:r>
       <w:r>
@@ -2871,7 +2884,11 @@
       </w:r>
       <w:proofErr w:type="spellEnd"/>
       <w:r>
-        <w:t>\":[{\"value\":\"John Doe\"}], \"</w:t>
+        <w:t xml:space="preserve">\":[{\"value\":\"John Doe\"}], </w:t>
+      </w:r>
+      <w:r>
+        <w:lastRenderedPageBreak/>
+        <w:t>\"</w:t>
       </w:r>
       <w:proofErr w:type="spellStart"/>
       <w:r>
@@ -2912,7 +2929,6 @@
         <w:spacing w:before="200"/>
       </w:pPr>
       <w:r>
-        <w:lastRenderedPageBreak/>
         <w:t>Explanation:</w:t>
       </w:r>
     </w:p>
@@ -3350,6 +3366,7 @@
         <w:spacing w:before="200"/>
       </w:pPr>
       <w:r>
+        <w:lastRenderedPageBreak/>
         <w:t>Inside this project there is “template” folder - with invoice template inside. Copy whole “template” folder into front-end theme. I’m using “</w:t>
       </w:r>
       <w:proofErr w:type="spellStart"/>
@@ -3358,11 +3375,7 @@
       </w:r>
       <w:proofErr w:type="spellEnd"/>
       <w:r>
-        <w:t xml:space="preserve">” theme so I would copy “template” folder to </w:t>
-      </w:r>
-      <w:r>
-        <w:lastRenderedPageBreak/>
-        <w:t>/core/themes/</w:t>
+        <w:t>” theme so I would copy “template” folder to /core/themes/</w:t>
       </w:r>
       <w:proofErr w:type="spellStart"/>
       <w:r>
@@ -3517,6 +3530,132 @@
       </w:r>
       <w:r>
         <w:t>ewing single Invoice, above it there are options to Edit/Delete content. If you don’t see it, make sure that you set the permissions according to point 3.2.</w:t>
+      </w:r>
+    </w:p>
+    <w:p>
+      <w:pPr>
+        <w:pStyle w:val="Nagwek2"/>
+        <w:spacing w:before="360" w:after="280"/>
+      </w:pPr>
+      <w:r>
+        <w:t>8.3 List all i</w:t>
+      </w:r>
+      <w:r>
+        <w:t>nvoices</w:t>
+      </w:r>
+    </w:p>
+    <w:p>
+      <w:pPr>
+        <w:pStyle w:val="Akapitzlist"/>
+        <w:numPr>
+          <w:ilvl w:val="0"/>
+          <w:numId w:val="2"/>
+        </w:numPr>
+        <w:spacing w:before="200"/>
+      </w:pPr>
+      <w:r>
+        <w:t xml:space="preserve">Go to </w:t>
+      </w:r>
+      <w:r>
+        <w:t>/admin/content</w:t>
+      </w:r>
+    </w:p>
+    <w:p>
+      <w:pPr>
+        <w:pStyle w:val="Akapitzlist"/>
+        <w:numPr>
+          <w:ilvl w:val="0"/>
+          <w:numId w:val="2"/>
+        </w:numPr>
+        <w:spacing w:before="200"/>
+      </w:pPr>
+      <w:r>
+        <w:t>From here you can also view/edit/delete invoices</w:t>
+      </w:r>
+    </w:p>
+    <w:p>
+      <w:pPr>
+        <w:pStyle w:val="Nagwek3"/>
+      </w:pPr>
+      <w:r>
+        <w:t>8.3.1 List all invoices – access from top menu</w:t>
+      </w:r>
+    </w:p>
+    <w:p>
+      <w:pPr>
+        <w:pStyle w:val="Akapitzlist"/>
+        <w:numPr>
+          <w:ilvl w:val="0"/>
+          <w:numId w:val="2"/>
+        </w:numPr>
+        <w:spacing w:before="200"/>
+      </w:pPr>
+      <w:r>
+        <w:t>Click on “Manage” and then</w:t>
+      </w:r>
+    </w:p>
+    <w:p>
+      <w:pPr>
+        <w:pStyle w:val="Akapitzlist"/>
+        <w:numPr>
+          <w:ilvl w:val="0"/>
+          <w:numId w:val="2"/>
+        </w:numPr>
+        <w:spacing w:before="200"/>
+      </w:pPr>
+      <w:r>
+        <w:t>Click on “Content”</w:t>
+      </w:r>
+    </w:p>
+    <w:p>
+      <w:pPr>
+        <w:pStyle w:val="Akapitzlist"/>
+        <w:numPr>
+          <w:ilvl w:val="0"/>
+          <w:numId w:val="2"/>
+        </w:numPr>
+        <w:spacing w:before="200"/>
+      </w:pPr>
+      <w:r>
+        <w:t>If you don’t see top menu, make sure you have permissions</w:t>
+      </w:r>
+      <w:r>
+        <w:t xml:space="preserve"> (/</w:t>
+      </w:r>
+      <w:r>
+        <w:t>admin/people/permissions</w:t>
+      </w:r>
+      <w:r>
+        <w:t>)</w:t>
+      </w:r>
+      <w:r>
+        <w:t>:</w:t>
+      </w:r>
+    </w:p>
+    <w:p>
+      <w:pPr>
+        <w:pStyle w:val="Akapitzlist"/>
+        <w:numPr>
+          <w:ilvl w:val="1"/>
+          <w:numId w:val="2"/>
+        </w:numPr>
+        <w:spacing w:before="200"/>
+      </w:pPr>
+      <w:r>
+        <w:t>Use the administration toolbar</w:t>
+      </w:r>
+    </w:p>
+    <w:p>
+      <w:pPr>
+        <w:pStyle w:val="Akapitzlist"/>
+        <w:numPr>
+          <w:ilvl w:val="1"/>
+          <w:numId w:val="2"/>
+        </w:numPr>
+        <w:spacing w:before="200"/>
+      </w:pPr>
+      <w:r>
+        <w:t>Access the Content overview page</w:t>
       </w:r>
     </w:p>
     <w:sectPr>

</xml_diff>